<commit_message>
Change Line Space Abstrak
</commit_message>
<xml_diff>
--- a/TA - Proposal.docx
+++ b/TA - Proposal.docx
@@ -1007,7 +1007,7 @@
     </w:p>
     <w:p>
       <w:pPr>
-        <w:spacing w:line="360" w:lineRule="auto"/>
+        <w:spacing w:line="240" w:lineRule="auto"/>
         <w:jc w:val="both"/>
         <w:rPr>
           <w:rFonts w:ascii="Times New Roman" w:hAnsi="Times New Roman" w:cs="Times New Roman"/>
@@ -1139,7 +1139,7 @@
     </w:p>
     <w:p>
       <w:pPr>
-        <w:spacing w:line="360" w:lineRule="auto"/>
+        <w:spacing w:line="240" w:lineRule="auto"/>
         <w:jc w:val="both"/>
         <w:rPr>
           <w:rFonts w:ascii="Times New Roman" w:hAnsi="Times New Roman" w:cs="Times New Roman"/>
@@ -1200,7 +1200,7 @@
     </w:p>
     <w:p>
       <w:pPr>
-        <w:spacing w:line="360" w:lineRule="auto"/>
+        <w:spacing w:line="240" w:lineRule="auto"/>
         <w:jc w:val="both"/>
         <w:rPr>
           <w:rFonts w:ascii="Times New Roman" w:hAnsi="Times New Roman" w:cs="Times New Roman"/>
@@ -1215,7 +1215,17 @@
           <w:szCs w:val="24"/>
         </w:rPr>
         <w:tab/>
-        <w:t>Berdasarkan uraian tersebut maka dibutuhkannya sebuah sistem atau aplikasi yang efisen untuk mengelola laporan keuangan</w:t>
+        <w:t>Berdasarkan uraian tersebut maka d</w:t>
+      </w:r>
+      <w:bookmarkStart w:id="1" w:name="_GoBack"/>
+      <w:bookmarkEnd w:id="1"/>
+      <w:r>
+        <w:rPr>
+          <w:rFonts w:ascii="Times New Roman" w:hAnsi="Times New Roman" w:cs="Times New Roman"/>
+          <w:sz w:val="24"/>
+          <w:szCs w:val="24"/>
+        </w:rPr>
+        <w:t>ibutuhkannya sebuah sistem atau aplikasi yang efisen untuk mengelola laporan keuangan</w:t>
       </w:r>
       <w:r>
         <w:rPr>
@@ -2475,7 +2485,7 @@
         </w:rPr>
         <w:t>Dengan permasalahan yang didapat, untuk memenuhi kebutuhan yaitu dengan menggunakan aplikasi pencatatan keuangan, berdasarkan uraian tersebut penulis mengambil pembahasan mengenai “</w:t>
       </w:r>
-      <w:bookmarkStart w:id="1" w:name="_Hlk501196632"/>
+      <w:bookmarkStart w:id="2" w:name="_Hlk501196632"/>
       <w:r>
         <w:rPr>
           <w:rFonts w:ascii="Times New Roman" w:hAnsi="Times New Roman" w:cs="Times New Roman"/>
@@ -2485,7 +2495,7 @@
         </w:rPr>
         <w:t>Implementasi Sistem Informasi Keuangan dengan Metode Sistem Perpetual dan Periodik</w:t>
       </w:r>
-      <w:bookmarkEnd w:id="1"/>
+      <w:bookmarkEnd w:id="2"/>
       <w:r>
         <w:rPr>
           <w:rFonts w:ascii="Times New Roman" w:hAnsi="Times New Roman" w:cs="Times New Roman"/>
@@ -5441,18 +5451,7 @@
           <w:sz w:val="24"/>
           <w:szCs w:val="24"/>
         </w:rPr>
-        <w:t>Stu</w:t>
-      </w:r>
-      <w:bookmarkStart w:id="2" w:name="_GoBack"/>
-      <w:bookmarkEnd w:id="2"/>
-      <w:r>
-        <w:rPr>
-          <w:rFonts w:ascii="Times New Roman" w:hAnsi="Times New Roman" w:cs="Times New Roman"/>
-          <w:b/>
-          <w:sz w:val="24"/>
-          <w:szCs w:val="24"/>
-        </w:rPr>
-        <w:t>di pustaka</w:t>
+        <w:t>Studi pustaka</w:t>
       </w:r>
     </w:p>
     <w:p>
@@ -6164,16 +6163,7 @@
           <w:sz w:val="24"/>
           <w:szCs w:val="24"/>
         </w:rPr>
-        <w:t xml:space="preserve">Tahapan </w:t>
-      </w:r>
-      <w:r>
-        <w:rPr>
-          <w:rFonts w:ascii="Times New Roman" w:hAnsi="Times New Roman" w:cs="Times New Roman"/>
-          <w:b/>
-          <w:sz w:val="24"/>
-          <w:szCs w:val="24"/>
-        </w:rPr>
-        <w:t xml:space="preserve">dalam </w:t>
+        <w:t xml:space="preserve">Tahapan dalam </w:t>
       </w:r>
       <w:r>
         <w:rPr>
@@ -6255,16 +6245,7 @@
           <w:sz w:val="24"/>
           <w:szCs w:val="24"/>
         </w:rPr>
-        <w:t xml:space="preserve">Tahapan </w:t>
-      </w:r>
-      <w:r>
-        <w:rPr>
-          <w:rFonts w:ascii="Times New Roman" w:hAnsi="Times New Roman" w:cs="Times New Roman"/>
-          <w:b/>
-          <w:sz w:val="24"/>
-          <w:szCs w:val="24"/>
-        </w:rPr>
-        <w:t xml:space="preserve">dalam </w:t>
+        <w:t xml:space="preserve">Tahapan dalam </w:t>
       </w:r>
       <w:r>
         <w:rPr>
@@ -6436,16 +6417,7 @@
           <w:sz w:val="24"/>
           <w:szCs w:val="24"/>
         </w:rPr>
-        <w:t xml:space="preserve">Tahapan </w:t>
-      </w:r>
-      <w:r>
-        <w:rPr>
-          <w:rFonts w:ascii="Times New Roman" w:hAnsi="Times New Roman" w:cs="Times New Roman"/>
-          <w:b/>
-          <w:sz w:val="24"/>
-          <w:szCs w:val="24"/>
-        </w:rPr>
-        <w:t xml:space="preserve">dalam </w:t>
+        <w:t xml:space="preserve">Tahapan dalam </w:t>
       </w:r>
       <w:r>
         <w:rPr>
@@ -6524,16 +6496,7 @@
           <w:sz w:val="24"/>
           <w:szCs w:val="24"/>
         </w:rPr>
-        <w:t xml:space="preserve">Tahapan </w:t>
-      </w:r>
-      <w:r>
-        <w:rPr>
-          <w:rFonts w:ascii="Times New Roman" w:hAnsi="Times New Roman" w:cs="Times New Roman"/>
-          <w:b/>
-          <w:sz w:val="24"/>
-          <w:szCs w:val="24"/>
-        </w:rPr>
-        <w:t xml:space="preserve">dalam </w:t>
+        <w:t xml:space="preserve">Tahapan dalam </w:t>
       </w:r>
       <w:r>
         <w:rPr>
@@ -9738,7 +9701,7 @@
 </file>
 
 <file path=customXml/itemProps1.xml><?xml version="1.0" encoding="utf-8"?>
-<ds:datastoreItem xmlns:ds="http://schemas.openxmlformats.org/officeDocument/2006/customXml" ds:itemID="{E00285AA-7DC2-4332-899E-48B3CFA69EED}">
+<ds:datastoreItem xmlns:ds="http://schemas.openxmlformats.org/officeDocument/2006/customXml" ds:itemID="{62420173-A207-4105-986B-82AD663C8882}">
   <ds:schemaRefs>
     <ds:schemaRef ds:uri="http://schemas.openxmlformats.org/officeDocument/2006/bibliography"/>
   </ds:schemaRefs>

</xml_diff>

<commit_message>
Revisi III - Metodologi penelitian
</commit_message>
<xml_diff>
--- a/TA - Proposal.docx
+++ b/TA - Proposal.docx
@@ -1215,17 +1215,7 @@
           <w:szCs w:val="24"/>
         </w:rPr>
         <w:tab/>
-        <w:t>Berdasarkan uraian tersebut maka d</w:t>
-      </w:r>
-      <w:bookmarkStart w:id="1" w:name="_GoBack"/>
-      <w:bookmarkEnd w:id="1"/>
-      <w:r>
-        <w:rPr>
-          <w:rFonts w:ascii="Times New Roman" w:hAnsi="Times New Roman" w:cs="Times New Roman"/>
-          <w:sz w:val="24"/>
-          <w:szCs w:val="24"/>
-        </w:rPr>
-        <w:t>ibutuhkannya sebuah sistem atau aplikasi yang efisen untuk mengelola laporan keuangan</w:t>
+        <w:t>Berdasarkan uraian tersebut maka dibutuhkannya sebuah sistem atau aplikasi yang efisen untuk mengelola laporan keuangan</w:t>
       </w:r>
       <w:r>
         <w:rPr>
@@ -2485,7 +2475,7 @@
         </w:rPr>
         <w:t>Dengan permasalahan yang didapat, untuk memenuhi kebutuhan yaitu dengan menggunakan aplikasi pencatatan keuangan, berdasarkan uraian tersebut penulis mengambil pembahasan mengenai “</w:t>
       </w:r>
-      <w:bookmarkStart w:id="2" w:name="_Hlk501196632"/>
+      <w:bookmarkStart w:id="1" w:name="_Hlk501196632"/>
       <w:r>
         <w:rPr>
           <w:rFonts w:ascii="Times New Roman" w:hAnsi="Times New Roman" w:cs="Times New Roman"/>
@@ -2495,7 +2485,7 @@
         </w:rPr>
         <w:t>Implementasi Sistem Informasi Keuangan dengan Metode Sistem Perpetual dan Periodik</w:t>
       </w:r>
-      <w:bookmarkEnd w:id="2"/>
+      <w:bookmarkEnd w:id="1"/>
       <w:r>
         <w:rPr>
           <w:rFonts w:ascii="Times New Roman" w:hAnsi="Times New Roman" w:cs="Times New Roman"/>
@@ -5341,7 +5331,39 @@
           <w:sz w:val="24"/>
           <w:szCs w:val="24"/>
         </w:rPr>
-        <w:t xml:space="preserve">Panen </w:t>
+        <w:t>Panen Re</w:t>
+      </w:r>
+      <w:r>
+        <w:rPr>
+          <w:rFonts w:ascii="Times New Roman" w:hAnsi="Times New Roman" w:cs="Times New Roman"/>
+          <w:sz w:val="24"/>
+          <w:szCs w:val="24"/>
+        </w:rPr>
+        <w:t>d</w:t>
+      </w:r>
+      <w:r>
+        <w:rPr>
+          <w:rFonts w:ascii="Times New Roman" w:hAnsi="Times New Roman" w:cs="Times New Roman"/>
+          <w:sz w:val="24"/>
+          <w:szCs w:val="24"/>
+        </w:rPr>
+        <w:t>jo</w:t>
+      </w:r>
+      <w:r>
+        <w:rPr>
+          <w:rFonts w:ascii="Times New Roman" w:hAnsi="Times New Roman" w:cs="Times New Roman"/>
+          <w:sz w:val="24"/>
+          <w:szCs w:val="24"/>
+        </w:rPr>
+        <w:t xml:space="preserve"> yaitu </w:t>
+      </w:r>
+      <w:r>
+        <w:rPr>
+          <w:rFonts w:ascii="Times New Roman" w:hAnsi="Times New Roman" w:cs="Times New Roman"/>
+          <w:sz w:val="24"/>
+          <w:szCs w:val="24"/>
+        </w:rPr>
+        <w:t xml:space="preserve">Bapak Tan Kiem Poo dan salah satu bagian kasir Bapak </w:t>
       </w:r>
       <w:r>
         <w:rPr>
@@ -5350,31 +5372,31 @@
           <w:szCs w:val="24"/>
         </w:rPr>
         <w:lastRenderedPageBreak/>
-        <w:t>Re</w:t>
-      </w:r>
-      <w:r>
-        <w:rPr>
-          <w:rFonts w:ascii="Times New Roman" w:hAnsi="Times New Roman" w:cs="Times New Roman"/>
-          <w:sz w:val="24"/>
-          <w:szCs w:val="24"/>
-        </w:rPr>
-        <w:t>d</w:t>
-      </w:r>
-      <w:r>
-        <w:rPr>
-          <w:rFonts w:ascii="Times New Roman" w:hAnsi="Times New Roman" w:cs="Times New Roman"/>
-          <w:sz w:val="24"/>
-          <w:szCs w:val="24"/>
-        </w:rPr>
-        <w:t>jo</w:t>
-      </w:r>
-      <w:r>
-        <w:rPr>
-          <w:rFonts w:ascii="Times New Roman" w:hAnsi="Times New Roman" w:cs="Times New Roman"/>
-          <w:sz w:val="24"/>
-          <w:szCs w:val="24"/>
-        </w:rPr>
-        <w:t>. Dengan mengajukan pertanyaan tentang proses pengelolaan data dan kendala yang terjadi.</w:t>
+        <w:t>Achmad Nur Yadin</w:t>
+      </w:r>
+      <w:r>
+        <w:rPr>
+          <w:rFonts w:ascii="Times New Roman" w:hAnsi="Times New Roman" w:cs="Times New Roman"/>
+          <w:sz w:val="24"/>
+          <w:szCs w:val="24"/>
+        </w:rPr>
+        <w:t>. Dengan mengajukan pertanyaan tentang proses pengelolaan data dan kendala yang terjadi</w:t>
+      </w:r>
+      <w:r>
+        <w:rPr>
+          <w:rFonts w:ascii="Times New Roman" w:hAnsi="Times New Roman" w:cs="Times New Roman"/>
+          <w:sz w:val="24"/>
+          <w:szCs w:val="24"/>
+        </w:rPr>
+        <w:t xml:space="preserve"> tentang pencatatan keuangan dan pengelolaan barang</w:t>
+      </w:r>
+      <w:r>
+        <w:rPr>
+          <w:rFonts w:ascii="Times New Roman" w:hAnsi="Times New Roman" w:cs="Times New Roman"/>
+          <w:sz w:val="24"/>
+          <w:szCs w:val="24"/>
+        </w:rPr>
+        <w:t>.</w:t>
       </w:r>
     </w:p>
     <w:p>
@@ -5423,7 +5445,49 @@
           <w:sz w:val="24"/>
           <w:szCs w:val="24"/>
         </w:rPr>
-        <w:t>Metode pengumpulan sumber data ini diperoleh dengan pengamatan secara langsung proses barang masuk dan keluar, dan proses penjualan agar didapat data yang sesuai kebutuhan.</w:t>
+        <w:t>Metode pengumpulan sumber data ini diperoleh dengan pengamatan secara langsung proses barang masuk dan keluar, dan proses penjualan agar didapat data yang sesuai kebutuhan</w:t>
+      </w:r>
+      <w:r>
+        <w:rPr>
+          <w:rFonts w:ascii="Times New Roman" w:hAnsi="Times New Roman" w:cs="Times New Roman"/>
+          <w:sz w:val="24"/>
+          <w:szCs w:val="24"/>
+        </w:rPr>
+        <w:t xml:space="preserve"> yaitu cara pencatatan keuangan sebagai bahan dasar </w:t>
+      </w:r>
+      <w:proofErr w:type="gramStart"/>
+      <w:r>
+        <w:rPr>
+          <w:rFonts w:ascii="Times New Roman" w:hAnsi="Times New Roman" w:cs="Times New Roman"/>
+          <w:sz w:val="24"/>
+          <w:szCs w:val="24"/>
+        </w:rPr>
+        <w:t xml:space="preserve">penelitian </w:t>
+      </w:r>
+      <w:r>
+        <w:rPr>
+          <w:rFonts w:ascii="Times New Roman" w:hAnsi="Times New Roman" w:cs="Times New Roman"/>
+          <w:sz w:val="24"/>
+          <w:szCs w:val="24"/>
+        </w:rPr>
+        <w:t>.</w:t>
+      </w:r>
+      <w:proofErr w:type="gramEnd"/>
+      <w:r>
+        <w:rPr>
+          <w:rFonts w:ascii="Times New Roman" w:hAnsi="Times New Roman" w:cs="Times New Roman"/>
+          <w:sz w:val="24"/>
+          <w:szCs w:val="24"/>
+        </w:rPr>
+        <w:t xml:space="preserve"> </w:t>
+      </w:r>
+      <w:r>
+        <w:rPr>
+          <w:rFonts w:ascii="Times New Roman" w:hAnsi="Times New Roman" w:cs="Times New Roman"/>
+          <w:sz w:val="24"/>
+          <w:szCs w:val="24"/>
+        </w:rPr>
+        <w:t>Peneliti tidak ikut serta dalam kegiatan, hanya berperan mengamati kegiatan.</w:t>
       </w:r>
     </w:p>
     <w:p>
@@ -5890,7 +5954,7 @@
           <w:sz w:val="24"/>
           <w:szCs w:val="24"/>
         </w:rPr>
-        <w:t xml:space="preserve"> kadang dinamakan siklus hidup klasik, dimana hal ini menyiratkan pendekatan sistematis dan berurutan pada pengembangan perangkat lunak, yang dimulai dengan spesifikasi kebutuhan pengguna dan berlanjut melalui tahapan-tahapan perencanaan, permodelan, </w:t>
+        <w:t xml:space="preserve"> kadang dinamakan siklus hidup klasik, dimana hal ini </w:t>
       </w:r>
       <w:r>
         <w:rPr>
@@ -5899,7 +5963,7 @@
           <w:szCs w:val="24"/>
         </w:rPr>
         <w:lastRenderedPageBreak/>
-        <w:t>kontruksi, serta penyerahan sistem ke pengguna yang diakhiri dengan dukungan berkelanjutan pada perangkat lunak lengkap yang dihasilkan (Pressman, 2012). Metode ini meliputi:</w:t>
+        <w:t>menyiratkan pendekatan sistematis dan berurutan pada pengembangan perangkat lunak, yang dimulai dengan spesifikasi kebutuhan pengguna dan berlanjut melalui tahapan-tahapan perencanaan, permodelan, kontruksi, serta penyerahan sistem ke pengguna yang diakhiri dengan dukungan berkelanjutan pada perangkat lunak lengkap yang dihasilkan (Pressman, 2012). Metode ini meliputi:</w:t>
       </w:r>
     </w:p>
     <w:p>
@@ -6217,6 +6281,55 @@
           <w:sz w:val="24"/>
           <w:szCs w:val="24"/>
         </w:rPr>
+        <w:t xml:space="preserve"> dengan menggunakan </w:t>
+      </w:r>
+      <w:r>
+        <w:rPr>
+          <w:rFonts w:ascii="Times New Roman" w:hAnsi="Times New Roman" w:cs="Times New Roman"/>
+          <w:i/>
+          <w:sz w:val="24"/>
+          <w:szCs w:val="24"/>
+        </w:rPr>
+        <w:t xml:space="preserve">software Microsoft Project </w:t>
+      </w:r>
+      <w:r>
+        <w:rPr>
+          <w:rFonts w:ascii="Times New Roman" w:hAnsi="Times New Roman" w:cs="Times New Roman"/>
+          <w:sz w:val="24"/>
+          <w:szCs w:val="24"/>
+        </w:rPr>
+        <w:t>sebagai acuan dari kegiatan</w:t>
+      </w:r>
+      <w:r>
+        <w:rPr>
+          <w:rFonts w:ascii="Times New Roman" w:hAnsi="Times New Roman" w:cs="Times New Roman"/>
+          <w:sz w:val="24"/>
+          <w:szCs w:val="24"/>
+        </w:rPr>
+        <w:t>-kegiatan</w:t>
+      </w:r>
+      <w:r>
+        <w:rPr>
+          <w:rFonts w:ascii="Times New Roman" w:hAnsi="Times New Roman" w:cs="Times New Roman"/>
+          <w:sz w:val="24"/>
+          <w:szCs w:val="24"/>
+        </w:rPr>
+        <w:t xml:space="preserve"> dalam</w:t>
+      </w:r>
+      <w:r>
+        <w:rPr>
+          <w:rFonts w:ascii="Times New Roman" w:hAnsi="Times New Roman" w:cs="Times New Roman"/>
+          <w:sz w:val="24"/>
+          <w:szCs w:val="24"/>
+        </w:rPr>
+        <w:t xml:space="preserve"> perancangan hingga terselesaikan dalam pembuatan aplikasi dan selesainya dalam laporan penelitian</w:t>
+      </w:r>
+      <w:r>
+        <w:rPr>
+          <w:rFonts w:ascii="Times New Roman" w:hAnsi="Times New Roman" w:cs="Times New Roman"/>
+          <w:sz w:val="24"/>
+          <w:szCs w:val="24"/>
+        </w:rPr>
         <w:t>.</w:t>
       </w:r>
     </w:p>
@@ -6245,6 +6358,7 @@
           <w:sz w:val="24"/>
           <w:szCs w:val="24"/>
         </w:rPr>
+        <w:lastRenderedPageBreak/>
         <w:t xml:space="preserve">Tahapan dalam </w:t>
       </w:r>
       <w:r>
@@ -6296,7 +6410,6 @@
           <w:sz w:val="24"/>
           <w:szCs w:val="24"/>
         </w:rPr>
-        <w:lastRenderedPageBreak/>
         <w:t>Tahap ini menggambarkan alur sistem perangkat lunak yang mendasar dengan menggunakan alat bantu perancangan sistem, yaitu UML (</w:t>
       </w:r>
       <w:r>
@@ -6447,7 +6560,58 @@
           <w:sz w:val="24"/>
           <w:szCs w:val="24"/>
         </w:rPr>
-        <w:t>Desain program diterjemahkan ke dalam kode-kode dengan menggunakan framework Laravel dengan menggunakan Notepad++ dan database menggunakan MariaDB. Program yang dibangun langsung diuji secara per unit.</w:t>
+        <w:t xml:space="preserve">Desain program diterjemahkan ke dalam kode-kode dengan menggunakan </w:t>
+      </w:r>
+      <w:r>
+        <w:rPr>
+          <w:rFonts w:ascii="Times New Roman" w:hAnsi="Times New Roman" w:cs="Times New Roman"/>
+          <w:i/>
+          <w:sz w:val="24"/>
+          <w:szCs w:val="24"/>
+        </w:rPr>
+        <w:t>framework Laravel</w:t>
+      </w:r>
+      <w:r>
+        <w:rPr>
+          <w:rFonts w:ascii="Times New Roman" w:hAnsi="Times New Roman" w:cs="Times New Roman"/>
+          <w:sz w:val="24"/>
+          <w:szCs w:val="24"/>
+        </w:rPr>
+        <w:t xml:space="preserve"> dengan menggunakan </w:t>
+      </w:r>
+      <w:r>
+        <w:rPr>
+          <w:rFonts w:ascii="Times New Roman" w:hAnsi="Times New Roman" w:cs="Times New Roman"/>
+          <w:i/>
+          <w:sz w:val="24"/>
+          <w:szCs w:val="24"/>
+        </w:rPr>
+        <w:t>Visual Studio Code</w:t>
+      </w:r>
+      <w:r>
+        <w:rPr>
+          <w:rFonts w:ascii="Times New Roman" w:hAnsi="Times New Roman" w:cs="Times New Roman"/>
+          <w:sz w:val="24"/>
+          <w:szCs w:val="24"/>
+        </w:rPr>
+        <w:t xml:space="preserve"> dan database menggunakan </w:t>
+      </w:r>
+      <w:r>
+        <w:rPr>
+          <w:rFonts w:ascii="Times New Roman" w:hAnsi="Times New Roman" w:cs="Times New Roman"/>
+          <w:i/>
+          <w:sz w:val="24"/>
+          <w:szCs w:val="24"/>
+        </w:rPr>
+        <w:t>MariaDB</w:t>
+      </w:r>
+      <w:r>
+        <w:rPr>
+          <w:rFonts w:ascii="Times New Roman" w:hAnsi="Times New Roman" w:cs="Times New Roman"/>
+          <w:sz w:val="24"/>
+          <w:szCs w:val="24"/>
+        </w:rPr>
+        <w:t>.</w:t>
       </w:r>
     </w:p>
     <w:p>
@@ -6469,6 +6633,108 @@
           <w:szCs w:val="24"/>
         </w:rPr>
         <w:t>Tahap ini menvisualisasikan desain atau aplikasi yang memenuhi kebutuhan pengguna dari identifikasi. Kebutuhan pengguna biasanya melibatkan pemecahan masalah, perencanaan, pengujian perangkat lunak.</w:t>
+      </w:r>
+    </w:p>
+    <w:p>
+      <w:pPr>
+        <w:pStyle w:val="ListParagraph"/>
+        <w:spacing w:line="360" w:lineRule="auto"/>
+        <w:ind w:left="993" w:firstLine="447"/>
+        <w:jc w:val="both"/>
+        <w:rPr>
+          <w:rFonts w:ascii="Times New Roman" w:hAnsi="Times New Roman" w:cs="Times New Roman"/>
+          <w:sz w:val="24"/>
+          <w:szCs w:val="24"/>
+        </w:rPr>
+      </w:pPr>
+      <w:r>
+        <w:rPr>
+          <w:rFonts w:ascii="Times New Roman" w:hAnsi="Times New Roman" w:cs="Times New Roman"/>
+          <w:sz w:val="24"/>
+          <w:szCs w:val="24"/>
+        </w:rPr>
+        <w:t xml:space="preserve">Program yang dibangun langsung diuji </w:t>
+      </w:r>
+      <w:r>
+        <w:rPr>
+          <w:rFonts w:ascii="Times New Roman" w:hAnsi="Times New Roman" w:cs="Times New Roman"/>
+          <w:sz w:val="24"/>
+          <w:szCs w:val="24"/>
+        </w:rPr>
+        <w:t>untuk menyesuaian proses</w:t>
+      </w:r>
+      <w:r>
+        <w:rPr>
+          <w:rFonts w:ascii="Times New Roman" w:hAnsi="Times New Roman" w:cs="Times New Roman"/>
+          <w:sz w:val="24"/>
+          <w:szCs w:val="24"/>
+        </w:rPr>
+        <w:t xml:space="preserve">-proses, </w:t>
+      </w:r>
+      <w:r>
+        <w:rPr>
+          <w:rFonts w:ascii="Times New Roman" w:hAnsi="Times New Roman" w:cs="Times New Roman"/>
+          <w:sz w:val="24"/>
+          <w:szCs w:val="24"/>
+        </w:rPr>
+        <w:t>fungsi</w:t>
+      </w:r>
+      <w:r>
+        <w:rPr>
+          <w:rFonts w:ascii="Times New Roman" w:hAnsi="Times New Roman" w:cs="Times New Roman"/>
+          <w:sz w:val="24"/>
+          <w:szCs w:val="24"/>
+        </w:rPr>
+        <w:t xml:space="preserve"> </w:t>
+      </w:r>
+      <w:r>
+        <w:rPr>
+          <w:rFonts w:ascii="Times New Roman" w:hAnsi="Times New Roman" w:cs="Times New Roman"/>
+          <w:sz w:val="24"/>
+          <w:szCs w:val="24"/>
+        </w:rPr>
+        <w:t xml:space="preserve">perhitungan, fungsi pencatatan, dan </w:t>
+      </w:r>
+      <w:r>
+        <w:rPr>
+          <w:rFonts w:ascii="Times New Roman" w:hAnsi="Times New Roman" w:cs="Times New Roman"/>
+          <w:sz w:val="24"/>
+          <w:szCs w:val="24"/>
+        </w:rPr>
+        <w:t>pengujian untuk kesalahan pengguna (</w:t>
+      </w:r>
+      <w:r>
+        <w:rPr>
+          <w:rFonts w:ascii="Times New Roman" w:hAnsi="Times New Roman" w:cs="Times New Roman"/>
+          <w:i/>
+          <w:sz w:val="24"/>
+          <w:szCs w:val="24"/>
+        </w:rPr>
+        <w:t>human error</w:t>
+      </w:r>
+      <w:r>
+        <w:rPr>
+          <w:rFonts w:ascii="Times New Roman" w:hAnsi="Times New Roman" w:cs="Times New Roman"/>
+          <w:sz w:val="24"/>
+          <w:szCs w:val="24"/>
+        </w:rPr>
+        <w:t xml:space="preserve">) guna mendapatkan aplikasi </w:t>
+      </w:r>
+      <w:r>
+        <w:rPr>
+          <w:rFonts w:ascii="Times New Roman" w:hAnsi="Times New Roman" w:cs="Times New Roman"/>
+          <w:sz w:val="24"/>
+          <w:szCs w:val="24"/>
+        </w:rPr>
+        <w:t xml:space="preserve">yang </w:t>
+      </w:r>
+      <w:r>
+        <w:rPr>
+          <w:rFonts w:ascii="Times New Roman" w:hAnsi="Times New Roman" w:cs="Times New Roman"/>
+          <w:sz w:val="24"/>
+          <w:szCs w:val="24"/>
+        </w:rPr>
+        <w:t>sesuai dengan hasil penelitian.</w:t>
       </w:r>
     </w:p>
     <w:p>
@@ -6611,7 +6877,32 @@
           <w:sz w:val="24"/>
           <w:szCs w:val="24"/>
         </w:rPr>
-        <w:t xml:space="preserve"> yang telah dibuat harus dilakukan pemeliharaan secara berkala.</w:t>
+        <w:t xml:space="preserve"> yang telah dibuat harus dilakukan pemeliharaan secara berkala</w:t>
+      </w:r>
+      <w:r>
+        <w:rPr>
+          <w:rFonts w:ascii="Times New Roman" w:hAnsi="Times New Roman" w:cs="Times New Roman"/>
+          <w:sz w:val="24"/>
+          <w:szCs w:val="24"/>
+        </w:rPr>
+        <w:t xml:space="preserve">, dalam hal ini peneliti hanya akan melakukan pemantauan dan pemeliharaan selama 1 bulan untuk memastikan aplikasi berjalan tanpa adanya permasalah pengkodean maupun </w:t>
+      </w:r>
+      <w:r>
+        <w:rPr>
+          <w:rFonts w:ascii="Times New Roman" w:hAnsi="Times New Roman" w:cs="Times New Roman"/>
+          <w:i/>
+          <w:sz w:val="24"/>
+          <w:szCs w:val="24"/>
+        </w:rPr>
+        <w:t>error logic</w:t>
+      </w:r>
+      <w:r>
+        <w:rPr>
+          <w:rFonts w:ascii="Times New Roman" w:hAnsi="Times New Roman" w:cs="Times New Roman"/>
+          <w:sz w:val="24"/>
+          <w:szCs w:val="24"/>
+        </w:rPr>
+        <w:t>.</w:t>
       </w:r>
     </w:p>
     <w:p>
@@ -6652,13 +6943,14 @@
           <w:sz w:val="24"/>
           <w:szCs w:val="24"/>
         </w:rPr>
+        <w:lastRenderedPageBreak/>
         <w:t>Jadwal Pelaksanaan</w:t>
       </w:r>
     </w:p>
     <w:p>
       <w:pPr>
         <w:pStyle w:val="ListParagraph"/>
-        <w:spacing w:line="360" w:lineRule="auto"/>
+        <w:spacing w:after="0" w:line="360" w:lineRule="auto"/>
         <w:ind w:left="567" w:firstLine="567"/>
         <w:jc w:val="both"/>
         <w:rPr>
@@ -6678,14 +6970,16 @@
     </w:p>
     <w:p>
       <w:pPr>
-        <w:spacing w:line="360" w:lineRule="auto"/>
-        <w:jc w:val="both"/>
-        <w:rPr>
-          <w:rFonts w:ascii="Times New Roman" w:hAnsi="Times New Roman" w:cs="Times New Roman"/>
-          <w:sz w:val="24"/>
-          <w:szCs w:val="24"/>
-        </w:rPr>
-      </w:pPr>
+        <w:spacing w:after="0" w:line="240" w:lineRule="auto"/>
+        <w:jc w:val="both"/>
+        <w:rPr>
+          <w:rFonts w:ascii="Times New Roman" w:hAnsi="Times New Roman" w:cs="Times New Roman"/>
+          <w:sz w:val="24"/>
+          <w:szCs w:val="24"/>
+        </w:rPr>
+      </w:pPr>
+      <w:bookmarkStart w:id="2" w:name="_GoBack"/>
+      <w:bookmarkEnd w:id="2"/>
     </w:p>
     <w:p>
       <w:pPr>
@@ -6974,7 +7268,16 @@
           <w:sz w:val="24"/>
           <w:szCs w:val="24"/>
         </w:rPr>
-        <w:t>Menengah (Intermediate Accounting)”, PT.</w:t>
+        <w:t xml:space="preserve">Menengah </w:t>
+      </w:r>
+      <w:proofErr w:type="gramStart"/>
+      <w:r>
+        <w:rPr>
+          <w:rFonts w:ascii="Times New Roman" w:hAnsi="Times New Roman" w:cs="Times New Roman"/>
+          <w:sz w:val="24"/>
+          <w:szCs w:val="24"/>
+        </w:rPr>
+        <w:t>(</w:t>
       </w:r>
       <w:r>
         <w:rPr>
@@ -6987,6 +7290,57 @@
       <w:r>
         <w:rPr>
           <w:rFonts w:ascii="Times New Roman" w:hAnsi="Times New Roman" w:cs="Times New Roman"/>
+          <w:i/>
+          <w:sz w:val="24"/>
+          <w:szCs w:val="24"/>
+        </w:rPr>
+        <w:t>Intermediate</w:t>
+      </w:r>
+      <w:proofErr w:type="gramEnd"/>
+      <w:r>
+        <w:rPr>
+          <w:rFonts w:ascii="Times New Roman" w:hAnsi="Times New Roman" w:cs="Times New Roman"/>
+          <w:sz w:val="24"/>
+          <w:szCs w:val="24"/>
+        </w:rPr>
+        <w:t xml:space="preserve"> </w:t>
+      </w:r>
+      <w:r>
+        <w:rPr>
+          <w:rFonts w:ascii="Times New Roman" w:hAnsi="Times New Roman" w:cs="Times New Roman"/>
+          <w:i/>
+          <w:sz w:val="24"/>
+          <w:szCs w:val="24"/>
+        </w:rPr>
+        <w:t>Accounting</w:t>
+      </w:r>
+      <w:r>
+        <w:rPr>
+          <w:rFonts w:ascii="Times New Roman" w:hAnsi="Times New Roman" w:cs="Times New Roman"/>
+          <w:sz w:val="24"/>
+          <w:szCs w:val="24"/>
+        </w:rPr>
+        <w:t xml:space="preserve"> </w:t>
+      </w:r>
+      <w:r>
+        <w:rPr>
+          <w:rFonts w:ascii="Times New Roman" w:hAnsi="Times New Roman" w:cs="Times New Roman"/>
+          <w:sz w:val="24"/>
+          <w:szCs w:val="24"/>
+        </w:rPr>
+        <w:t>)”, PT.</w:t>
+      </w:r>
+      <w:r>
+        <w:rPr>
+          <w:rFonts w:ascii="Times New Roman" w:hAnsi="Times New Roman" w:cs="Times New Roman"/>
+          <w:sz w:val="24"/>
+          <w:szCs w:val="24"/>
+        </w:rPr>
+        <w:t xml:space="preserve"> </w:t>
+      </w:r>
+      <w:r>
+        <w:rPr>
+          <w:rFonts w:ascii="Times New Roman" w:hAnsi="Times New Roman" w:cs="Times New Roman"/>
           <w:sz w:val="24"/>
           <w:szCs w:val="24"/>
         </w:rPr>
@@ -7117,40 +7471,88 @@
       <w:r>
         <w:rPr>
           <w:rFonts w:ascii="Times New Roman" w:hAnsi="Times New Roman" w:cs="Times New Roman"/>
+          <w:sz w:val="24"/>
+          <w:szCs w:val="24"/>
+        </w:rPr>
+        <w:t>“</w:t>
+      </w:r>
+      <w:r>
+        <w:rPr>
+          <w:rFonts w:ascii="Times New Roman" w:hAnsi="Times New Roman" w:cs="Times New Roman"/>
+          <w:sz w:val="24"/>
+          <w:szCs w:val="24"/>
+        </w:rPr>
+        <w:t>Rekayasa Perangkat Lunak</w:t>
+      </w:r>
+      <w:r>
+        <w:rPr>
+          <w:rFonts w:ascii="Times New Roman" w:hAnsi="Times New Roman" w:cs="Times New Roman"/>
+          <w:sz w:val="24"/>
+          <w:szCs w:val="24"/>
+        </w:rPr>
+        <w:t>”</w:t>
+      </w:r>
+      <w:r>
+        <w:rPr>
+          <w:rFonts w:ascii="Times New Roman" w:hAnsi="Times New Roman" w:cs="Times New Roman"/>
+          <w:sz w:val="24"/>
+          <w:szCs w:val="24"/>
+        </w:rPr>
+        <w:t>, Andi, Yogyakarta.</w:t>
+      </w:r>
+    </w:p>
+    <w:p>
+      <w:pPr>
+        <w:pStyle w:val="ListParagraph"/>
+        <w:spacing w:line="360" w:lineRule="auto"/>
+        <w:ind w:left="1134" w:hanging="567"/>
+        <w:jc w:val="both"/>
+        <w:rPr>
+          <w:rFonts w:ascii="Times New Roman" w:hAnsi="Times New Roman" w:cs="Times New Roman"/>
+          <w:sz w:val="24"/>
+          <w:szCs w:val="24"/>
+        </w:rPr>
+      </w:pPr>
+      <w:r>
+        <w:rPr>
+          <w:rFonts w:ascii="Times New Roman" w:hAnsi="Times New Roman" w:cs="Times New Roman"/>
+          <w:sz w:val="24"/>
+          <w:szCs w:val="24"/>
+        </w:rPr>
+        <w:t xml:space="preserve">Putu, Agus Eka Pratama, I, 2014, </w:t>
+      </w:r>
+      <w:r>
+        <w:rPr>
+          <w:rFonts w:ascii="Times New Roman" w:hAnsi="Times New Roman" w:cs="Times New Roman"/>
+          <w:sz w:val="24"/>
+          <w:szCs w:val="24"/>
+        </w:rPr>
+        <w:t>“</w:t>
+      </w:r>
+      <w:r>
+        <w:rPr>
+          <w:rFonts w:ascii="Times New Roman" w:hAnsi="Times New Roman" w:cs="Times New Roman"/>
+          <w:sz w:val="24"/>
+          <w:szCs w:val="24"/>
+        </w:rPr>
+        <w:t>Sistem</w:t>
+      </w:r>
+      <w:r>
+        <w:rPr>
+          <w:rFonts w:ascii="Times New Roman" w:hAnsi="Times New Roman" w:cs="Times New Roman"/>
           <w:i/>
           <w:sz w:val="24"/>
           <w:szCs w:val="24"/>
         </w:rPr>
-        <w:t>Rekayasa Perangkat Lunak</w:t>
-      </w:r>
-      <w:r>
-        <w:rPr>
-          <w:rFonts w:ascii="Times New Roman" w:hAnsi="Times New Roman" w:cs="Times New Roman"/>
-          <w:sz w:val="24"/>
-          <w:szCs w:val="24"/>
-        </w:rPr>
-        <w:t>, Andi, Yogyakarta.</w:t>
-      </w:r>
-    </w:p>
-    <w:p>
-      <w:pPr>
-        <w:pStyle w:val="ListParagraph"/>
-        <w:spacing w:line="360" w:lineRule="auto"/>
-        <w:ind w:left="1134" w:hanging="567"/>
-        <w:jc w:val="both"/>
-        <w:rPr>
-          <w:rFonts w:ascii="Times New Roman" w:hAnsi="Times New Roman" w:cs="Times New Roman"/>
-          <w:sz w:val="24"/>
-          <w:szCs w:val="24"/>
-        </w:rPr>
-      </w:pPr>
-      <w:r>
-        <w:rPr>
-          <w:rFonts w:ascii="Times New Roman" w:hAnsi="Times New Roman" w:cs="Times New Roman"/>
-          <w:sz w:val="24"/>
-          <w:szCs w:val="24"/>
-        </w:rPr>
-        <w:t xml:space="preserve">Putu, Agus Eka Pratama, I, 2014, </w:t>
+        <w:t xml:space="preserve"> </w:t>
+      </w:r>
+      <w:r>
+        <w:rPr>
+          <w:rFonts w:ascii="Times New Roman" w:hAnsi="Times New Roman" w:cs="Times New Roman"/>
+          <w:sz w:val="24"/>
+          <w:szCs w:val="24"/>
+        </w:rPr>
+        <w:t>Informasi</w:t>
       </w:r>
       <w:r>
         <w:rPr>
@@ -7159,7 +7561,23 @@
           <w:sz w:val="24"/>
           <w:szCs w:val="24"/>
         </w:rPr>
-        <w:t>Sistem Informasi dan Implementasinya. Informatika</w:t>
+        <w:t xml:space="preserve"> </w:t>
+      </w:r>
+      <w:r>
+        <w:rPr>
+          <w:rFonts w:ascii="Times New Roman" w:hAnsi="Times New Roman" w:cs="Times New Roman"/>
+          <w:sz w:val="24"/>
+          <w:szCs w:val="24"/>
+        </w:rPr>
+        <w:t>dan Implementasinya. Informatika</w:t>
+      </w:r>
+      <w:r>
+        <w:rPr>
+          <w:rFonts w:ascii="Times New Roman" w:hAnsi="Times New Roman" w:cs="Times New Roman"/>
+          <w:sz w:val="24"/>
+          <w:szCs w:val="24"/>
+        </w:rPr>
+        <w:t>”</w:t>
       </w:r>
       <w:r>
         <w:rPr>
@@ -9701,7 +10119,7 @@
 </file>
 
 <file path=customXml/itemProps1.xml><?xml version="1.0" encoding="utf-8"?>
-<ds:datastoreItem xmlns:ds="http://schemas.openxmlformats.org/officeDocument/2006/customXml" ds:itemID="{62420173-A207-4105-986B-82AD663C8882}">
+<ds:datastoreItem xmlns:ds="http://schemas.openxmlformats.org/officeDocument/2006/customXml" ds:itemID="{6258EFB5-88F6-4932-8D00-DA22EA43C2F2}">
   <ds:schemaRefs>
     <ds:schemaRef ds:uri="http://schemas.openxmlformats.org/officeDocument/2006/bibliography"/>
   </ds:schemaRefs>

</xml_diff>

<commit_message>
Change Judul Tugas Akhir
</commit_message>
<xml_diff>
--- a/TA - Proposal.docx
+++ b/TA - Proposal.docx
@@ -20,7 +20,16 @@
           <w:sz w:val="28"/>
           <w:szCs w:val="24"/>
         </w:rPr>
-        <w:t xml:space="preserve">IMPLEMENTASI SISTEM INFORMASI KEUANGAN DENGAN METODE PERPETUAL DAN PERIODIK </w:t>
+        <w:t>RANCANG BANGUN</w:t>
+      </w:r>
+      <w:r>
+        <w:rPr>
+          <w:rFonts w:ascii="Times New Roman" w:hAnsi="Times New Roman" w:cs="Times New Roman"/>
+          <w:b/>
+          <w:sz w:val="28"/>
+          <w:szCs w:val="24"/>
+        </w:rPr>
+        <w:t xml:space="preserve"> SISTEM INFORMASI KEUANGAN DENGAN METODE PERPETUAL DAN PERIODIK </w:t>
       </w:r>
       <w:r>
         <w:rPr>
@@ -445,7 +454,15 @@
           <w:sz w:val="24"/>
           <w:szCs w:val="24"/>
         </w:rPr>
-        <w:t xml:space="preserve">IMPLEMENTASI SISTEM INFORMASI KEUANGAN </w:t>
+        <w:t xml:space="preserve">RANCANG BANGUN </w:t>
+      </w:r>
+      <w:r>
+        <w:rPr>
+          <w:rFonts w:ascii="Times New Roman" w:hAnsi="Times New Roman" w:cs="Times New Roman"/>
+          <w:sz w:val="24"/>
+          <w:szCs w:val="24"/>
+        </w:rPr>
+        <w:t xml:space="preserve">SISTEM INFORMASI KEUANGAN </w:t>
       </w:r>
       <w:r>
         <w:rPr>
@@ -645,7 +662,15 @@
           <w:sz w:val="24"/>
           <w:szCs w:val="24"/>
         </w:rPr>
-        <w:t>GASAL TAHUN AKADEMIK 2017/2018</w:t>
+        <w:t>GENAP</w:t>
+      </w:r>
+      <w:r>
+        <w:rPr>
+          <w:rFonts w:ascii="Times New Roman" w:hAnsi="Times New Roman" w:cs="Times New Roman"/>
+          <w:sz w:val="24"/>
+          <w:szCs w:val="24"/>
+        </w:rPr>
+        <w:t xml:space="preserve"> TAHUN AKADEMIK 2017/2018</w:t>
       </w:r>
     </w:p>
     <w:p>
@@ -734,7 +759,7 @@
           <w:szCs w:val="24"/>
         </w:rPr>
         <w:pict>
-          <v:line id="Straight Connector 8" o:spid="_x0000_s1028" style="position:absolute;z-index:251658752;visibility:visible;mso-wrap-distance-top:-3e-5mm;mso-wrap-distance-bottom:-3e-5mm;mso-width-relative:margin;mso-height-relative:margin" from="204.55pt,19.25pt" to="394.45pt,19.25pt" strokecolor="black [3200]" strokeweight=".5pt">
+          <v:line id="Straight Connector 8" o:spid="_x0000_s1028" style="position:absolute;z-index:251658752;visibility:visible;mso-wrap-distance-top:-3e-5mm;mso-wrap-distance-bottom:-3e-5mm;mso-width-relative:margin;mso-height-relative:margin" from="202.85pt,19.25pt" to="392.75pt,19.25pt" strokecolor="black [3200]" strokeweight=".5pt">
             <v:stroke joinstyle="miter"/>
             <o:lock v:ext="edit" shapetype="f"/>
           </v:line>
@@ -761,7 +786,7 @@
           <w:sz w:val="24"/>
           <w:szCs w:val="24"/>
         </w:rPr>
-        <w:t>April Firman Daru, S.Kom., M.Kom.</w:t>
+        <w:t>April Firman Daru, S.Kom, M.Kom.</w:t>
       </w:r>
       <w:r>
         <w:rPr>
@@ -771,15 +796,23 @@
           <w:szCs w:val="24"/>
           <w:lang w:eastAsia="id-ID"/>
         </w:rPr>
-        <w:t xml:space="preserve">        </w:t>
-      </w:r>
-      <w:r>
-        <w:rPr>
-          <w:rFonts w:ascii="Times New Roman" w:hAnsi="Times New Roman" w:cs="Times New Roman"/>
-          <w:sz w:val="24"/>
-          <w:szCs w:val="24"/>
-        </w:rPr>
-        <w:t xml:space="preserve">Whisnumurti </w:t>
+        <w:t xml:space="preserve">       </w:t>
+      </w:r>
+      <w:r>
+        <w:rPr>
+          <w:rFonts w:ascii="Times New Roman" w:hAnsi="Times New Roman" w:cs="Times New Roman"/>
+          <w:sz w:val="24"/>
+          <w:szCs w:val="24"/>
+        </w:rPr>
+        <w:t>Whisnumurti Adhiwibowo,</w:t>
+      </w:r>
+      <w:r>
+        <w:rPr>
+          <w:rFonts w:ascii="Times New Roman" w:hAnsi="Times New Roman" w:cs="Times New Roman"/>
+          <w:sz w:val="24"/>
+          <w:szCs w:val="24"/>
+        </w:rPr>
+        <w:t xml:space="preserve"> </w:t>
       </w:r>
       <w:proofErr w:type="gramStart"/>
       <w:r>
@@ -788,7 +821,23 @@
           <w:sz w:val="24"/>
           <w:szCs w:val="24"/>
         </w:rPr>
-        <w:t>Adhiwibowo,S.T.</w:t>
+        <w:t>S</w:t>
+      </w:r>
+      <w:r>
+        <w:rPr>
+          <w:rFonts w:ascii="Times New Roman" w:hAnsi="Times New Roman" w:cs="Times New Roman"/>
+          <w:sz w:val="24"/>
+          <w:szCs w:val="24"/>
+        </w:rPr>
+        <w:t>.</w:t>
+      </w:r>
+      <w:r>
+        <w:rPr>
+          <w:rFonts w:ascii="Times New Roman" w:hAnsi="Times New Roman" w:cs="Times New Roman"/>
+          <w:sz w:val="24"/>
+          <w:szCs w:val="24"/>
+        </w:rPr>
+        <w:t>T.,M</w:t>
       </w:r>
       <w:proofErr w:type="gramEnd"/>
       <w:r>
@@ -797,7 +846,7 @@
           <w:sz w:val="24"/>
           <w:szCs w:val="24"/>
         </w:rPr>
-        <w:t>,M.Kom</w:t>
+        <w:t>.Kom</w:t>
       </w:r>
     </w:p>
     <w:p>
@@ -2483,7 +2532,16 @@
           <w:sz w:val="24"/>
           <w:szCs w:val="24"/>
         </w:rPr>
-        <w:t>Implementasi Sistem Informasi Keuangan dengan Metode Sistem Perpetual dan Periodik</w:t>
+        <w:t xml:space="preserve">Rancang Bangun </w:t>
+      </w:r>
+      <w:r>
+        <w:rPr>
+          <w:rFonts w:ascii="Times New Roman" w:hAnsi="Times New Roman" w:cs="Times New Roman"/>
+          <w:b/>
+          <w:sz w:val="24"/>
+          <w:szCs w:val="24"/>
+        </w:rPr>
+        <w:t>Sistem Informasi Keuangan dengan Metode Sistem Perpetual dan Periodik</w:t>
       </w:r>
       <w:bookmarkEnd w:id="1"/>
       <w:r>
@@ -2692,7 +2750,15 @@
           <w:sz w:val="24"/>
           <w:szCs w:val="24"/>
         </w:rPr>
-        <w:t>Implementasi Sistem Keuangan dengan Metode Sistem Perpetual dan Periodik pada</w:t>
+        <w:t xml:space="preserve">Rancang Bangun </w:t>
+      </w:r>
+      <w:r>
+        <w:rPr>
+          <w:rFonts w:ascii="Times New Roman" w:hAnsi="Times New Roman" w:cs="Times New Roman"/>
+          <w:sz w:val="24"/>
+          <w:szCs w:val="24"/>
+        </w:rPr>
+        <w:t>Sistem Keuangan dengan Metode Sistem Perpetual dan Periodik pada</w:t>
       </w:r>
       <w:r>
         <w:rPr>
@@ -2811,7 +2877,6 @@
           <w:numId w:val="8"/>
         </w:numPr>
         <w:spacing w:line="360" w:lineRule="auto"/>
-        <w:ind w:left="993"/>
         <w:jc w:val="both"/>
         <w:rPr>
           <w:rFonts w:ascii="Times New Roman" w:hAnsi="Times New Roman" w:cs="Times New Roman"/>
@@ -2833,7 +2898,15 @@
           <w:sz w:val="24"/>
           <w:szCs w:val="24"/>
         </w:rPr>
-        <w:t>Implementasi Sistem Informasi Keuangan dengan Metode Sistem Perpetual dan Periodik</w:t>
+        <w:t xml:space="preserve">Rancang Bangun </w:t>
+      </w:r>
+      <w:r>
+        <w:rPr>
+          <w:rFonts w:ascii="Times New Roman" w:hAnsi="Times New Roman" w:cs="Times New Roman"/>
+          <w:sz w:val="24"/>
+          <w:szCs w:val="24"/>
+        </w:rPr>
+        <w:t>Sistem Informasi Keuangan dengan Metode Sistem Perpetual dan Periodik</w:t>
       </w:r>
       <w:r>
         <w:rPr>
@@ -5763,15 +5836,41 @@
           <w:sz w:val="24"/>
           <w:szCs w:val="24"/>
         </w:rPr>
-        <w:t>implementasi sistem informasi keuangan dengan metode sistem perpetual dan periodik</w:t>
-      </w:r>
-      <w:r>
-        <w:rPr>
-          <w:rFonts w:ascii="Times New Roman" w:hAnsi="Times New Roman" w:cs="Times New Roman"/>
-          <w:sz w:val="24"/>
-          <w:szCs w:val="24"/>
-        </w:rPr>
-        <w:t xml:space="preserve">, data ini berupa bukti, catatan dalam pembuatan laporan. </w:t>
+        <w:t xml:space="preserve">Rancang Bangun </w:t>
+      </w:r>
+      <w:r>
+        <w:rPr>
+          <w:rFonts w:ascii="Times New Roman" w:hAnsi="Times New Roman" w:cs="Times New Roman"/>
+          <w:sz w:val="24"/>
+          <w:szCs w:val="24"/>
+        </w:rPr>
+        <w:t>Sistem Informasi Keuangan Dengan Metode Sistem Perpetual Dan Periodik</w:t>
+      </w:r>
+      <w:r>
+        <w:rPr>
+          <w:rFonts w:ascii="Times New Roman" w:hAnsi="Times New Roman" w:cs="Times New Roman"/>
+          <w:sz w:val="24"/>
+          <w:szCs w:val="24"/>
+        </w:rPr>
+        <w:t>, d</w:t>
+      </w:r>
+      <w:bookmarkStart w:id="2" w:name="_GoBack"/>
+      <w:bookmarkEnd w:id="2"/>
+      <w:r>
+        <w:rPr>
+          <w:rFonts w:ascii="Times New Roman" w:hAnsi="Times New Roman" w:cs="Times New Roman"/>
+          <w:sz w:val="24"/>
+          <w:szCs w:val="24"/>
+        </w:rPr>
+        <w:t xml:space="preserve">ata </w:t>
+      </w:r>
+      <w:r>
+        <w:rPr>
+          <w:rFonts w:ascii="Times New Roman" w:hAnsi="Times New Roman" w:cs="Times New Roman"/>
+          <w:sz w:val="24"/>
+          <w:szCs w:val="24"/>
+        </w:rPr>
+        <w:t xml:space="preserve">ini berupa bukti, catatan dalam pembuatan laporan. </w:t>
       </w:r>
     </w:p>
     <w:p>
@@ -6978,8 +7077,6 @@
           <w:szCs w:val="24"/>
         </w:rPr>
       </w:pPr>
-      <w:bookmarkStart w:id="2" w:name="_GoBack"/>
-      <w:bookmarkEnd w:id="2"/>
     </w:p>
     <w:p>
       <w:pPr>
@@ -10119,7 +10216,7 @@
 </file>
 
 <file path=customXml/itemProps1.xml><?xml version="1.0" encoding="utf-8"?>
-<ds:datastoreItem xmlns:ds="http://schemas.openxmlformats.org/officeDocument/2006/customXml" ds:itemID="{6258EFB5-88F6-4932-8D00-DA22EA43C2F2}">
+<ds:datastoreItem xmlns:ds="http://schemas.openxmlformats.org/officeDocument/2006/customXml" ds:itemID="{494F0C66-BEDC-45FC-B269-6B0024EE5DBB}">
   <ds:schemaRefs>
     <ds:schemaRef ds:uri="http://schemas.openxmlformats.org/officeDocument/2006/bibliography"/>
   </ds:schemaRefs>

</xml_diff>